<commit_message>
add lr14 blocksheme + edit lr14
</commit_message>
<xml_diff>
--- a/14/lr14Kolosov.docx
+++ b/14/lr14Kolosov.docx
@@ -1051,6 +1051,44 @@
       <w:r>
         <w:br w:type="page"/>
       </w:r>
+      <w:r>
+        <w:lastRenderedPageBreak/>
+        <w:drawing>
+          <wp:inline distT="0" distB="0" distL="0" distR="0" wp14:anchorId="71566631" wp14:editId="1A9B6661">
+            <wp:extent cx="4620270" cy="6106377"/>
+            <wp:effectExtent l="0" t="0" r="8890" b="8890"/>
+            <wp:docPr id="1" name="Picture 1"/>
+            <wp:cNvGraphicFramePr>
+              <a:graphicFrameLocks xmlns:a="http://schemas.openxmlformats.org/drawingml/2006/main" noChangeAspect="1"/>
+            </wp:cNvGraphicFramePr>
+            <a:graphic xmlns:a="http://schemas.openxmlformats.org/drawingml/2006/main">
+              <a:graphicData uri="http://schemas.openxmlformats.org/drawingml/2006/picture">
+                <pic:pic xmlns:pic="http://schemas.openxmlformats.org/drawingml/2006/picture">
+                  <pic:nvPicPr>
+                    <pic:cNvPr id="1" name=""/>
+                    <pic:cNvPicPr/>
+                  </pic:nvPicPr>
+                  <pic:blipFill>
+                    <a:blip r:embed="rId7"/>
+                    <a:stretch>
+                      <a:fillRect/>
+                    </a:stretch>
+                  </pic:blipFill>
+                  <pic:spPr>
+                    <a:xfrm>
+                      <a:off x="0" y="0"/>
+                      <a:ext cx="4620270" cy="6106377"/>
+                    </a:xfrm>
+                    <a:prstGeom prst="rect">
+                      <a:avLst/>
+                    </a:prstGeom>
+                  </pic:spPr>
+                </pic:pic>
+              </a:graphicData>
+            </a:graphic>
+          </wp:inline>
+        </w:drawing>
+      </w:r>
     </w:p>
     <w:p>
       <w:pPr>
@@ -1858,6 +1896,7 @@
           <w:szCs w:val="30"/>
           <w:lang w:val="ru-UA" w:eastAsia="ru-UA"/>
         </w:rPr>
+        <w:lastRenderedPageBreak/>
         <w:t xml:space="preserve">j = 0 </w:t>
       </w:r>
       <w:proofErr w:type="spellStart"/>
@@ -4526,7 +4565,6 @@
           <w:szCs w:val="30"/>
           <w:lang w:val="ru-UA" w:eastAsia="ru-UA"/>
         </w:rPr>
-        <w:lastRenderedPageBreak/>
         <w:t>    }</w:t>
       </w:r>
     </w:p>
@@ -5522,6 +5560,7 @@
           <w:szCs w:val="30"/>
           <w:lang w:val="ru-UA" w:eastAsia="ru-UA"/>
         </w:rPr>
+        <w:lastRenderedPageBreak/>
         <w:t xml:space="preserve">    </w:t>
       </w:r>
       <w:proofErr w:type="spellStart"/>
@@ -8241,7 +8280,6 @@
           <w:szCs w:val="30"/>
           <w:lang w:val="ru-UA" w:eastAsia="ru-UA"/>
         </w:rPr>
-        <w:lastRenderedPageBreak/>
         <w:t>    }</w:t>
       </w:r>
     </w:p>
@@ -8987,6 +9025,7 @@
           <w:szCs w:val="30"/>
           <w:lang w:val="ru-UA" w:eastAsia="ru-UA"/>
         </w:rPr>
+        <w:lastRenderedPageBreak/>
         <w:t xml:space="preserve">    </w:t>
       </w:r>
       <w:proofErr w:type="spellStart"/>
@@ -11161,7 +11200,6 @@
           <w:szCs w:val="30"/>
           <w:lang w:val="ru-UA" w:eastAsia="ru-UA"/>
         </w:rPr>
-        <w:lastRenderedPageBreak/>
         <w:t xml:space="preserve">            </w:t>
       </w:r>
       <w:proofErr w:type="spellStart"/>
@@ -11608,6 +11646,7 @@
           <w:szCs w:val="28"/>
           <w:lang w:val="uk-UA" w:eastAsia="ru-RU"/>
         </w:rPr>
+        <w:lastRenderedPageBreak/>
         <w:drawing>
           <wp:inline distT="0" distB="0" distL="0" distR="0" wp14:anchorId="1BC29A24" wp14:editId="0DF1A39C">
             <wp:extent cx="3028950" cy="2486025"/>
@@ -11626,7 +11665,7 @@
                     </pic:cNvPicPr>
                   </pic:nvPicPr>
                   <pic:blipFill>
-                    <a:blip r:embed="rId7">
+                    <a:blip r:embed="rId8">
                       <a:extLst>
                         <a:ext uri="{28A0092B-C50C-407E-A947-70E740481C1C}">
                           <a14:useLocalDpi xmlns:a14="http://schemas.microsoft.com/office/drawing/2010/main" val="0"/>
@@ -11696,7 +11735,7 @@
                     </pic:cNvPicPr>
                   </pic:nvPicPr>
                   <pic:blipFill>
-                    <a:blip r:embed="rId8">
+                    <a:blip r:embed="rId9">
                       <a:extLst>
                         <a:ext uri="{28A0092B-C50C-407E-A947-70E740481C1C}">
                           <a14:useLocalDpi xmlns:a14="http://schemas.microsoft.com/office/drawing/2010/main" val="0"/>
@@ -11808,7 +11847,6 @@
           <w:szCs w:val="28"/>
           <w:lang w:val="uk-UA" w:eastAsia="ru-RU"/>
         </w:rPr>
-        <w:lastRenderedPageBreak/>
         <w:t>В результаті виконання лабораторної роботи опрацьовано теоретичний матеріал за темами:</w:t>
       </w:r>
     </w:p>
@@ -11838,7 +11876,7 @@
       </w:r>
     </w:p>
     <w:sectPr>
-      <w:headerReference w:type="default" r:id="rId9"/>
+      <w:headerReference w:type="default" r:id="rId10"/>
       <w:pgSz w:w="11906" w:h="16838"/>
       <w:pgMar w:top="851" w:right="850" w:bottom="1134" w:left="1418" w:header="708" w:footer="0" w:gutter="0"/>
       <w:cols w:space="720"/>

</xml_diff>